<commit_message>
Updated report; added InGame mockup pictures
</commit_message>
<xml_diff>
--- a/bombermem/doc/Bomberman - relatório e desenho da GUI.docx
+++ b/bombermem/doc/Bomberman - relatório e desenho da GUI.docx
@@ -143,16 +143,7 @@
                                         <w:sz w:val="32"/>
                                         <w:szCs w:val="32"/>
                                       </w:rPr>
-                                      <w:t>2012/2013</w:t>
-                                    </w:r>
-                                    <w:r>
-                                      <w:rPr>
-                                        <w:rFonts w:ascii="Century Gothic" w:hAnsi="Century Gothic"/>
-                                        <w:color w:val="060606"/>
-                                        <w:sz w:val="32"/>
-                                        <w:szCs w:val="32"/>
-                                      </w:rPr>
-                                      <w:t xml:space="preserve"> – 2º Semestre</w:t>
+                                      <w:t>2012/2013 – 2º Semestre</w:t>
                                     </w:r>
                                   </w:p>
                                 </w:txbxContent>
@@ -330,6 +321,7 @@
                         <w:calendar w:val="gregorian"/>
                       </w:date>
                     </w:sdtPr>
+                    <w:sdtEndPr/>
                     <w:sdtContent>
                       <w:p>
                         <w:pPr>
@@ -774,8 +766,6 @@
                                       </w:rPr>
                                       <w:t>João Almeida – ei10099@fe.up.pt</w:t>
                                     </w:r>
-                                    <w:bookmarkStart w:id="0" w:name="_GoBack"/>
-                                    <w:bookmarkEnd w:id="0"/>
                                   </w:p>
                                   <w:p>
                                     <w:pPr>
@@ -1432,17 +1422,827 @@
         <w:jc w:val="both"/>
       </w:pPr>
       <w:r>
-        <w:t>A interface ainda não se encontra finalizada, mas criámos algumas imagens para ilustrar as principais situações de jogo. A interface está a ser desenvolvida com base na dos jogos oficiais.</w:t>
-      </w:r>
-    </w:p>
-    <w:p>
-      <w:pPr>
-        <w:jc w:val="both"/>
-      </w:pPr>
+        <w:rPr>
+          <w:noProof/>
+          <w:lang w:eastAsia="pt-PT"/>
+        </w:rPr>
+        <w:drawing>
+          <wp:anchor distT="0" distB="0" distL="114300" distR="114300" simplePos="0" relativeHeight="251682816" behindDoc="1" locked="0" layoutInCell="1" allowOverlap="1" wp14:anchorId="25E43E10" wp14:editId="402DB6D1">
+            <wp:simplePos x="0" y="0"/>
+            <wp:positionH relativeFrom="margin">
+              <wp:posOffset>2880995</wp:posOffset>
+            </wp:positionH>
+            <wp:positionV relativeFrom="paragraph">
+              <wp:posOffset>482600</wp:posOffset>
+            </wp:positionV>
+            <wp:extent cx="3123565" cy="2344420"/>
+            <wp:effectExtent l="0" t="0" r="635" b="0"/>
+            <wp:wrapTight wrapText="bothSides">
+              <wp:wrapPolygon edited="0">
+                <wp:start x="0" y="0"/>
+                <wp:lineTo x="0" y="21413"/>
+                <wp:lineTo x="21473" y="21413"/>
+                <wp:lineTo x="21473" y="0"/>
+                <wp:lineTo x="0" y="0"/>
+              </wp:wrapPolygon>
+            </wp:wrapTight>
+            <wp:docPr id="5" name="Picture 5" descr="G:\Faculdade\3º Ano - 2º Semestre\LPOO\2º Projecto\Menu_2.png"/>
+            <wp:cNvGraphicFramePr>
+              <a:graphicFrameLocks xmlns:a="http://schemas.openxmlformats.org/drawingml/2006/main" noChangeAspect="1"/>
+            </wp:cNvGraphicFramePr>
+            <a:graphic xmlns:a="http://schemas.openxmlformats.org/drawingml/2006/main">
+              <a:graphicData uri="http://schemas.openxmlformats.org/drawingml/2006/picture">
+                <pic:pic xmlns:pic="http://schemas.openxmlformats.org/drawingml/2006/picture">
+                  <pic:nvPicPr>
+                    <pic:cNvPr id="0" name="Picture 10" descr="G:\Faculdade\3º Ano - 2º Semestre\LPOO\2º Projecto\Menu_2.png"/>
+                    <pic:cNvPicPr>
+                      <a:picLocks noChangeAspect="1" noChangeArrowheads="1"/>
+                    </pic:cNvPicPr>
+                  </pic:nvPicPr>
+                  <pic:blipFill>
+                    <a:blip r:embed="rId6" cstate="print">
+                      <a:extLst>
+                        <a:ext uri="{28A0092B-C50C-407E-A947-70E740481C1C}">
+                          <a14:useLocalDpi xmlns:a14="http://schemas.microsoft.com/office/drawing/2010/main" val="0"/>
+                        </a:ext>
+                      </a:extLst>
+                    </a:blip>
+                    <a:srcRect/>
+                    <a:stretch>
+                      <a:fillRect/>
+                    </a:stretch>
+                  </pic:blipFill>
+                  <pic:spPr bwMode="auto">
+                    <a:xfrm>
+                      <a:off x="0" y="0"/>
+                      <a:ext cx="3123565" cy="2344420"/>
+                    </a:xfrm>
+                    <a:prstGeom prst="rect">
+                      <a:avLst/>
+                    </a:prstGeom>
+                    <a:noFill/>
+                    <a:ln>
+                      <a:noFill/>
+                    </a:ln>
+                  </pic:spPr>
+                </pic:pic>
+              </a:graphicData>
+            </a:graphic>
+            <wp14:sizeRelH relativeFrom="page">
+              <wp14:pctWidth>0</wp14:pctWidth>
+            </wp14:sizeRelH>
+            <wp14:sizeRelV relativeFrom="page">
+              <wp14:pctHeight>0</wp14:pctHeight>
+            </wp14:sizeRelV>
+          </wp:anchor>
+        </w:drawing>
+      </w:r>
+      <w:r>
+        <w:rPr>
+          <w:noProof/>
+          <w:lang w:eastAsia="pt-PT"/>
+        </w:rPr>
+        <w:drawing>
+          <wp:anchor distT="0" distB="0" distL="114300" distR="114300" simplePos="0" relativeHeight="251683840" behindDoc="1" locked="0" layoutInCell="1" allowOverlap="1" wp14:anchorId="5E28D81D" wp14:editId="5FF7BF47">
+            <wp:simplePos x="0" y="0"/>
+            <wp:positionH relativeFrom="margin">
+              <wp:posOffset>-447040</wp:posOffset>
+            </wp:positionH>
+            <wp:positionV relativeFrom="paragraph">
+              <wp:posOffset>3329305</wp:posOffset>
+            </wp:positionV>
+            <wp:extent cx="3118485" cy="2341245"/>
+            <wp:effectExtent l="0" t="0" r="5715" b="1905"/>
+            <wp:wrapTight wrapText="bothSides">
+              <wp:wrapPolygon edited="0">
+                <wp:start x="0" y="0"/>
+                <wp:lineTo x="0" y="21442"/>
+                <wp:lineTo x="21508" y="21442"/>
+                <wp:lineTo x="21508" y="0"/>
+                <wp:lineTo x="0" y="0"/>
+              </wp:wrapPolygon>
+            </wp:wrapTight>
+            <wp:docPr id="6" name="Picture 6" descr="G:\Faculdade\3º Ano - 2º Semestre\LPOO\2º Projecto\Menu_3.png"/>
+            <wp:cNvGraphicFramePr>
+              <a:graphicFrameLocks xmlns:a="http://schemas.openxmlformats.org/drawingml/2006/main" noChangeAspect="1"/>
+            </wp:cNvGraphicFramePr>
+            <a:graphic xmlns:a="http://schemas.openxmlformats.org/drawingml/2006/main">
+              <a:graphicData uri="http://schemas.openxmlformats.org/drawingml/2006/picture">
+                <pic:pic xmlns:pic="http://schemas.openxmlformats.org/drawingml/2006/picture">
+                  <pic:nvPicPr>
+                    <pic:cNvPr id="0" name="Picture 11" descr="G:\Faculdade\3º Ano - 2º Semestre\LPOO\2º Projecto\Menu_3.png"/>
+                    <pic:cNvPicPr>
+                      <a:picLocks noChangeAspect="1" noChangeArrowheads="1"/>
+                    </pic:cNvPicPr>
+                  </pic:nvPicPr>
+                  <pic:blipFill>
+                    <a:blip r:embed="rId7" cstate="print">
+                      <a:extLst>
+                        <a:ext uri="{28A0092B-C50C-407E-A947-70E740481C1C}">
+                          <a14:useLocalDpi xmlns:a14="http://schemas.microsoft.com/office/drawing/2010/main" val="0"/>
+                        </a:ext>
+                      </a:extLst>
+                    </a:blip>
+                    <a:srcRect/>
+                    <a:stretch>
+                      <a:fillRect/>
+                    </a:stretch>
+                  </pic:blipFill>
+                  <pic:spPr bwMode="auto">
+                    <a:xfrm>
+                      <a:off x="0" y="0"/>
+                      <a:ext cx="3118485" cy="2341245"/>
+                    </a:xfrm>
+                    <a:prstGeom prst="rect">
+                      <a:avLst/>
+                    </a:prstGeom>
+                    <a:noFill/>
+                    <a:ln>
+                      <a:noFill/>
+                    </a:ln>
+                  </pic:spPr>
+                </pic:pic>
+              </a:graphicData>
+            </a:graphic>
+            <wp14:sizeRelH relativeFrom="page">
+              <wp14:pctWidth>0</wp14:pctWidth>
+            </wp14:sizeRelH>
+            <wp14:sizeRelV relativeFrom="page">
+              <wp14:pctHeight>0</wp14:pctHeight>
+            </wp14:sizeRelV>
+          </wp:anchor>
+        </w:drawing>
+      </w:r>
+      <w:r>
+        <w:rPr>
+          <w:noProof/>
+          <w:lang w:eastAsia="pt-PT"/>
+        </w:rPr>
+        <w:drawing>
+          <wp:anchor distT="0" distB="0" distL="114300" distR="114300" simplePos="0" relativeHeight="251684864" behindDoc="1" locked="0" layoutInCell="1" allowOverlap="1" wp14:anchorId="3E71F277" wp14:editId="346F99BF">
+            <wp:simplePos x="0" y="0"/>
+            <wp:positionH relativeFrom="page">
+              <wp:posOffset>3961765</wp:posOffset>
+            </wp:positionH>
+            <wp:positionV relativeFrom="paragraph">
+              <wp:posOffset>3315665</wp:posOffset>
+            </wp:positionV>
+            <wp:extent cx="3114675" cy="2338705"/>
+            <wp:effectExtent l="0" t="0" r="9525" b="4445"/>
+            <wp:wrapTight wrapText="bothSides">
+              <wp:wrapPolygon edited="0">
+                <wp:start x="0" y="0"/>
+                <wp:lineTo x="0" y="21465"/>
+                <wp:lineTo x="21534" y="21465"/>
+                <wp:lineTo x="21534" y="0"/>
+                <wp:lineTo x="0" y="0"/>
+              </wp:wrapPolygon>
+            </wp:wrapTight>
+            <wp:docPr id="7" name="Picture 7" descr="G:\Faculdade\3º Ano - 2º Semestre\LPOO\2º Projecto\Menu_4.png"/>
+            <wp:cNvGraphicFramePr>
+              <a:graphicFrameLocks xmlns:a="http://schemas.openxmlformats.org/drawingml/2006/main" noChangeAspect="1"/>
+            </wp:cNvGraphicFramePr>
+            <a:graphic xmlns:a="http://schemas.openxmlformats.org/drawingml/2006/main">
+              <a:graphicData uri="http://schemas.openxmlformats.org/drawingml/2006/picture">
+                <pic:pic xmlns:pic="http://schemas.openxmlformats.org/drawingml/2006/picture">
+                  <pic:nvPicPr>
+                    <pic:cNvPr id="0" name="Picture 12" descr="G:\Faculdade\3º Ano - 2º Semestre\LPOO\2º Projecto\Menu_4.png"/>
+                    <pic:cNvPicPr>
+                      <a:picLocks noChangeAspect="1" noChangeArrowheads="1"/>
+                    </pic:cNvPicPr>
+                  </pic:nvPicPr>
+                  <pic:blipFill>
+                    <a:blip r:embed="rId8" cstate="print">
+                      <a:extLst>
+                        <a:ext uri="{28A0092B-C50C-407E-A947-70E740481C1C}">
+                          <a14:useLocalDpi xmlns:a14="http://schemas.microsoft.com/office/drawing/2010/main" val="0"/>
+                        </a:ext>
+                      </a:extLst>
+                    </a:blip>
+                    <a:srcRect/>
+                    <a:stretch>
+                      <a:fillRect/>
+                    </a:stretch>
+                  </pic:blipFill>
+                  <pic:spPr bwMode="auto">
+                    <a:xfrm>
+                      <a:off x="0" y="0"/>
+                      <a:ext cx="3114675" cy="2338705"/>
+                    </a:xfrm>
+                    <a:prstGeom prst="rect">
+                      <a:avLst/>
+                    </a:prstGeom>
+                    <a:noFill/>
+                    <a:ln>
+                      <a:noFill/>
+                    </a:ln>
+                  </pic:spPr>
+                </pic:pic>
+              </a:graphicData>
+            </a:graphic>
+            <wp14:sizeRelH relativeFrom="page">
+              <wp14:pctWidth>0</wp14:pctWidth>
+            </wp14:sizeRelH>
+            <wp14:sizeRelV relativeFrom="page">
+              <wp14:pctHeight>0</wp14:pctHeight>
+            </wp14:sizeRelV>
+          </wp:anchor>
+        </w:drawing>
+      </w:r>
       <w:r>
         <w:rPr>
           <w:noProof/>
         </w:rPr>
+        <mc:AlternateContent>
+          <mc:Choice Requires="wps">
+            <w:drawing>
+              <wp:anchor distT="0" distB="0" distL="114300" distR="114300" simplePos="0" relativeHeight="251693056" behindDoc="1" locked="0" layoutInCell="1" allowOverlap="1" wp14:anchorId="3869F80C" wp14:editId="545DBF06">
+                <wp:simplePos x="0" y="0"/>
+                <wp:positionH relativeFrom="column">
+                  <wp:posOffset>2881630</wp:posOffset>
+                </wp:positionH>
+                <wp:positionV relativeFrom="paragraph">
+                  <wp:posOffset>5634355</wp:posOffset>
+                </wp:positionV>
+                <wp:extent cx="3114675" cy="635"/>
+                <wp:effectExtent l="0" t="0" r="0" b="0"/>
+                <wp:wrapTight wrapText="bothSides">
+                  <wp:wrapPolygon edited="0">
+                    <wp:start x="0" y="0"/>
+                    <wp:lineTo x="0" y="21600"/>
+                    <wp:lineTo x="21600" y="21600"/>
+                    <wp:lineTo x="21600" y="0"/>
+                  </wp:wrapPolygon>
+                </wp:wrapTight>
+                <wp:docPr id="13" name="Text Box 13"/>
+                <wp:cNvGraphicFramePr/>
+                <a:graphic xmlns:a="http://schemas.openxmlformats.org/drawingml/2006/main">
+                  <a:graphicData uri="http://schemas.microsoft.com/office/word/2010/wordprocessingShape">
+                    <wps:wsp>
+                      <wps:cNvSpPr txBox="1"/>
+                      <wps:spPr>
+                        <a:xfrm>
+                          <a:off x="0" y="0"/>
+                          <a:ext cx="3114675" cy="635"/>
+                        </a:xfrm>
+                        <a:prstGeom prst="rect">
+                          <a:avLst/>
+                        </a:prstGeom>
+                        <a:solidFill>
+                          <a:prstClr val="white"/>
+                        </a:solidFill>
+                        <a:ln>
+                          <a:noFill/>
+                        </a:ln>
+                        <a:effectLst/>
+                      </wps:spPr>
+                      <wps:txbx>
+                        <w:txbxContent>
+                          <w:p>
+                            <w:pPr>
+                              <w:pStyle w:val="Caption"/>
+                              <w:rPr>
+                                <w:b w:val="0"/>
+                                <w:noProof/>
+                                <w:color w:val="auto"/>
+                              </w:rPr>
+                            </w:pPr>
+                            <w:r>
+                              <w:rPr>
+                                <w:b w:val="0"/>
+                                <w:noProof/>
+                                <w:color w:val="auto"/>
+                              </w:rPr>
+                              <w:t>Menu “Settings”, permite escolher a resolução, assim como ativar ou desativar os sons</w:t>
+                            </w:r>
+                          </w:p>
+                        </w:txbxContent>
+                      </wps:txbx>
+                      <wps:bodyPr rot="0" spcFirstLastPara="0" vertOverflow="overflow" horzOverflow="overflow" vert="horz" wrap="square" lIns="0" tIns="0" rIns="0" bIns="0" numCol="1" spcCol="0" rtlCol="0" fromWordArt="0" anchor="t" anchorCtr="0" forceAA="0" compatLnSpc="1">
+                        <a:prstTxWarp prst="textNoShape">
+                          <a:avLst/>
+                        </a:prstTxWarp>
+                        <a:spAutoFit/>
+                      </wps:bodyPr>
+                    </wps:wsp>
+                  </a:graphicData>
+                </a:graphic>
+              </wp:anchor>
+            </w:drawing>
+          </mc:Choice>
+          <mc:Fallback>
+            <w:pict>
+              <v:shapetype w14:anchorId="3869F80C" id="_x0000_t202" coordsize="21600,21600" o:spt="202" path="m,l,21600r21600,l21600,xe">
+                <v:stroke joinstyle="miter"/>
+                <v:path gradientshapeok="t" o:connecttype="rect"/>
+              </v:shapetype>
+              <v:shape id="Text Box 13" o:spid="_x0000_s1030" type="#_x0000_t202" style="position:absolute;left:0;text-align:left;margin-left:226.9pt;margin-top:443.65pt;width:245.25pt;height:.05pt;z-index:-251623424;visibility:visible;mso-wrap-style:square;mso-wrap-distance-left:9pt;mso-wrap-distance-top:0;mso-wrap-distance-right:9pt;mso-wrap-distance-bottom:0;mso-position-horizontal:absolute;mso-position-horizontal-relative:text;mso-position-vertical:absolute;mso-position-vertical-relative:text;v-text-anchor:top" o:gfxdata="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" stroked="f">
+                <v:textbox style="mso-fit-shape-to-text:t" inset="0,0,0,0">
+                  <w:txbxContent>
+                    <w:p>
+                      <w:pPr>
+                        <w:pStyle w:val="Caption"/>
+                        <w:rPr>
+                          <w:b w:val="0"/>
+                          <w:noProof/>
+                          <w:color w:val="auto"/>
+                        </w:rPr>
+                      </w:pPr>
+                      <w:r>
+                        <w:rPr>
+                          <w:b w:val="0"/>
+                          <w:noProof/>
+                          <w:color w:val="auto"/>
+                        </w:rPr>
+                        <w:t>Menu “Settings”, permite escolher a resolução, assim como ativar ou desativar os sons</w:t>
+                      </w:r>
+                    </w:p>
+                  </w:txbxContent>
+                </v:textbox>
+                <w10:wrap type="tight"/>
+              </v:shape>
+            </w:pict>
+          </mc:Fallback>
+        </mc:AlternateContent>
+      </w:r>
+      <w:r>
+        <w:rPr>
+          <w:noProof/>
+        </w:rPr>
+        <mc:AlternateContent>
+          <mc:Choice Requires="wps">
+            <w:drawing>
+              <wp:anchor distT="0" distB="0" distL="114300" distR="114300" simplePos="0" relativeHeight="251691008" behindDoc="1" locked="0" layoutInCell="1" allowOverlap="1" wp14:anchorId="113E5E16" wp14:editId="20AC3E0C">
+                <wp:simplePos x="0" y="0"/>
+                <wp:positionH relativeFrom="column">
+                  <wp:posOffset>-447040</wp:posOffset>
+                </wp:positionH>
+                <wp:positionV relativeFrom="paragraph">
+                  <wp:posOffset>5607050</wp:posOffset>
+                </wp:positionV>
+                <wp:extent cx="3118485" cy="635"/>
+                <wp:effectExtent l="0" t="0" r="0" b="0"/>
+                <wp:wrapTight wrapText="bothSides">
+                  <wp:wrapPolygon edited="0">
+                    <wp:start x="0" y="0"/>
+                    <wp:lineTo x="0" y="21600"/>
+                    <wp:lineTo x="21600" y="21600"/>
+                    <wp:lineTo x="21600" y="0"/>
+                  </wp:wrapPolygon>
+                </wp:wrapTight>
+                <wp:docPr id="12" name="Text Box 12"/>
+                <wp:cNvGraphicFramePr/>
+                <a:graphic xmlns:a="http://schemas.openxmlformats.org/drawingml/2006/main">
+                  <a:graphicData uri="http://schemas.microsoft.com/office/word/2010/wordprocessingShape">
+                    <wps:wsp>
+                      <wps:cNvSpPr txBox="1"/>
+                      <wps:spPr>
+                        <a:xfrm>
+                          <a:off x="0" y="0"/>
+                          <a:ext cx="3118485" cy="635"/>
+                        </a:xfrm>
+                        <a:prstGeom prst="rect">
+                          <a:avLst/>
+                        </a:prstGeom>
+                        <a:solidFill>
+                          <a:prstClr val="white"/>
+                        </a:solidFill>
+                        <a:ln>
+                          <a:noFill/>
+                        </a:ln>
+                        <a:effectLst/>
+                      </wps:spPr>
+                      <wps:txbx>
+                        <w:txbxContent>
+                          <w:p>
+                            <w:pPr>
+                              <w:pStyle w:val="Caption"/>
+                              <w:rPr>
+                                <w:b w:val="0"/>
+                                <w:noProof/>
+                                <w:color w:val="auto"/>
+                              </w:rPr>
+                            </w:pPr>
+                            <w:r>
+                              <w:rPr>
+                                <w:b w:val="0"/>
+                                <w:noProof/>
+                                <w:color w:val="auto"/>
+                              </w:rPr>
+                              <w:t xml:space="preserve">Menu </w:t>
+                            </w:r>
+                            <w:r>
+                              <w:rPr>
+                                <w:b w:val="0"/>
+                                <w:noProof/>
+                                <w:color w:val="auto"/>
+                              </w:rPr>
+                              <w:t>“Scoreboard”, permite ver informação sobre um jogo a decorrer, assim como entrar na partida</w:t>
+                            </w:r>
+                          </w:p>
+                        </w:txbxContent>
+                      </wps:txbx>
+                      <wps:bodyPr rot="0" spcFirstLastPara="0" vertOverflow="overflow" horzOverflow="overflow" vert="horz" wrap="square" lIns="0" tIns="0" rIns="0" bIns="0" numCol="1" spcCol="0" rtlCol="0" fromWordArt="0" anchor="t" anchorCtr="0" forceAA="0" compatLnSpc="1">
+                        <a:prstTxWarp prst="textNoShape">
+                          <a:avLst/>
+                        </a:prstTxWarp>
+                        <a:spAutoFit/>
+                      </wps:bodyPr>
+                    </wps:wsp>
+                  </a:graphicData>
+                </a:graphic>
+              </wp:anchor>
+            </w:drawing>
+          </mc:Choice>
+          <mc:Fallback>
+            <w:pict>
+              <v:shape w14:anchorId="113E5E16" id="Text Box 12" o:spid="_x0000_s1031" type="#_x0000_t202" style="position:absolute;left:0;text-align:left;margin-left:-35.2pt;margin-top:441.5pt;width:245.55pt;height:.05pt;z-index:-251625472;visibility:visible;mso-wrap-style:square;mso-wrap-distance-left:9pt;mso-wrap-distance-top:0;mso-wrap-distance-right:9pt;mso-wrap-distance-bottom:0;mso-position-horizontal:absolute;mso-position-horizontal-relative:text;mso-position-vertical:absolute;mso-position-vertical-relative:text;v-text-anchor:top" o:gfxdata="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" stroked="f">
+                <v:textbox style="mso-fit-shape-to-text:t" inset="0,0,0,0">
+                  <w:txbxContent>
+                    <w:p>
+                      <w:pPr>
+                        <w:pStyle w:val="Caption"/>
+                        <w:rPr>
+                          <w:b w:val="0"/>
+                          <w:noProof/>
+                          <w:color w:val="auto"/>
+                        </w:rPr>
+                      </w:pPr>
+                      <w:r>
+                        <w:rPr>
+                          <w:b w:val="0"/>
+                          <w:noProof/>
+                          <w:color w:val="auto"/>
+                        </w:rPr>
+                        <w:t xml:space="preserve">Menu </w:t>
+                      </w:r>
+                      <w:r>
+                        <w:rPr>
+                          <w:b w:val="0"/>
+                          <w:noProof/>
+                          <w:color w:val="auto"/>
+                        </w:rPr>
+                        <w:t>“Scoreboard”, permite ver informação sobre um jogo a decorrer, assim como entrar na partida</w:t>
+                      </w:r>
+                    </w:p>
+                  </w:txbxContent>
+                </v:textbox>
+                <w10:wrap type="tight"/>
+              </v:shape>
+            </w:pict>
+          </mc:Fallback>
+        </mc:AlternateContent>
+      </w:r>
+      <w:r>
+        <w:rPr>
+          <w:noProof/>
+        </w:rPr>
+        <mc:AlternateContent>
+          <mc:Choice Requires="wps">
+            <w:drawing>
+              <wp:anchor distT="0" distB="0" distL="114300" distR="114300" simplePos="0" relativeHeight="251688960" behindDoc="1" locked="0" layoutInCell="1" allowOverlap="1" wp14:anchorId="0AD513DA" wp14:editId="2B673C3B">
+                <wp:simplePos x="0" y="0"/>
+                <wp:positionH relativeFrom="column">
+                  <wp:posOffset>2891155</wp:posOffset>
+                </wp:positionH>
+                <wp:positionV relativeFrom="paragraph">
+                  <wp:posOffset>2880995</wp:posOffset>
+                </wp:positionV>
+                <wp:extent cx="3114675" cy="635"/>
+                <wp:effectExtent l="0" t="0" r="0" b="0"/>
+                <wp:wrapTight wrapText="bothSides">
+                  <wp:wrapPolygon edited="0">
+                    <wp:start x="0" y="0"/>
+                    <wp:lineTo x="0" y="21600"/>
+                    <wp:lineTo x="21600" y="21600"/>
+                    <wp:lineTo x="21600" y="0"/>
+                  </wp:wrapPolygon>
+                </wp:wrapTight>
+                <wp:docPr id="11" name="Text Box 11"/>
+                <wp:cNvGraphicFramePr/>
+                <a:graphic xmlns:a="http://schemas.openxmlformats.org/drawingml/2006/main">
+                  <a:graphicData uri="http://schemas.microsoft.com/office/word/2010/wordprocessingShape">
+                    <wps:wsp>
+                      <wps:cNvSpPr txBox="1"/>
+                      <wps:spPr>
+                        <a:xfrm>
+                          <a:off x="0" y="0"/>
+                          <a:ext cx="3114675" cy="635"/>
+                        </a:xfrm>
+                        <a:prstGeom prst="rect">
+                          <a:avLst/>
+                        </a:prstGeom>
+                        <a:solidFill>
+                          <a:prstClr val="white"/>
+                        </a:solidFill>
+                        <a:ln>
+                          <a:noFill/>
+                        </a:ln>
+                        <a:effectLst/>
+                      </wps:spPr>
+                      <wps:txbx>
+                        <w:txbxContent>
+                          <w:p>
+                            <w:pPr>
+                              <w:pStyle w:val="Caption"/>
+                              <w:rPr>
+                                <w:b w:val="0"/>
+                                <w:noProof/>
+                                <w:color w:val="auto"/>
+                              </w:rPr>
+                            </w:pPr>
+                            <w:r>
+                              <w:rPr>
+                                <w:b w:val="0"/>
+                                <w:noProof/>
+                                <w:color w:val="auto"/>
+                              </w:rPr>
+                              <w:t xml:space="preserve">Menu </w:t>
+                            </w:r>
+                            <w:r>
+                              <w:rPr>
+                                <w:b w:val="0"/>
+                                <w:noProof/>
+                                <w:color w:val="auto"/>
+                              </w:rPr>
+                              <w:t>“Play”, permite selecionar um servidor através do respetivo IP</w:t>
+                            </w:r>
+                          </w:p>
+                        </w:txbxContent>
+                      </wps:txbx>
+                      <wps:bodyPr rot="0" spcFirstLastPara="0" vertOverflow="overflow" horzOverflow="overflow" vert="horz" wrap="square" lIns="0" tIns="0" rIns="0" bIns="0" numCol="1" spcCol="0" rtlCol="0" fromWordArt="0" anchor="t" anchorCtr="0" forceAA="0" compatLnSpc="1">
+                        <a:prstTxWarp prst="textNoShape">
+                          <a:avLst/>
+                        </a:prstTxWarp>
+                        <a:spAutoFit/>
+                      </wps:bodyPr>
+                    </wps:wsp>
+                  </a:graphicData>
+                </a:graphic>
+              </wp:anchor>
+            </w:drawing>
+          </mc:Choice>
+          <mc:Fallback>
+            <w:pict>
+              <v:shape w14:anchorId="0AD513DA" id="Text Box 11" o:spid="_x0000_s1032" type="#_x0000_t202" style="position:absolute;left:0;text-align:left;margin-left:227.65pt;margin-top:226.85pt;width:245.25pt;height:.05pt;z-index:-251627520;visibility:visible;mso-wrap-style:square;mso-wrap-distance-left:9pt;mso-wrap-distance-top:0;mso-wrap-distance-right:9pt;mso-wrap-distance-bottom:0;mso-position-horizontal:absolute;mso-position-horizontal-relative:text;mso-position-vertical:absolute;mso-position-vertical-relative:text;v-text-anchor:top" o:gfxdata="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" stroked="f">
+                <v:textbox style="mso-fit-shape-to-text:t" inset="0,0,0,0">
+                  <w:txbxContent>
+                    <w:p>
+                      <w:pPr>
+                        <w:pStyle w:val="Caption"/>
+                        <w:rPr>
+                          <w:b w:val="0"/>
+                          <w:noProof/>
+                          <w:color w:val="auto"/>
+                        </w:rPr>
+                      </w:pPr>
+                      <w:r>
+                        <w:rPr>
+                          <w:b w:val="0"/>
+                          <w:noProof/>
+                          <w:color w:val="auto"/>
+                        </w:rPr>
+                        <w:t xml:space="preserve">Menu </w:t>
+                      </w:r>
+                      <w:r>
+                        <w:rPr>
+                          <w:b w:val="0"/>
+                          <w:noProof/>
+                          <w:color w:val="auto"/>
+                        </w:rPr>
+                        <w:t>“Play”, permite selecionar um servidor através do respetivo IP</w:t>
+                      </w:r>
+                    </w:p>
+                  </w:txbxContent>
+                </v:textbox>
+                <w10:wrap type="tight"/>
+              </v:shape>
+            </w:pict>
+          </mc:Fallback>
+        </mc:AlternateContent>
+      </w:r>
+      <w:r>
+        <w:rPr>
+          <w:noProof/>
+        </w:rPr>
+        <mc:AlternateContent>
+          <mc:Choice Requires="wps">
+            <w:drawing>
+              <wp:anchor distT="0" distB="0" distL="114300" distR="114300" simplePos="0" relativeHeight="251686912" behindDoc="1" locked="0" layoutInCell="1" allowOverlap="1" wp14:anchorId="327E7974" wp14:editId="39061EB3">
+                <wp:simplePos x="0" y="0"/>
+                <wp:positionH relativeFrom="column">
+                  <wp:posOffset>-452755</wp:posOffset>
+                </wp:positionH>
+                <wp:positionV relativeFrom="paragraph">
+                  <wp:posOffset>2889250</wp:posOffset>
+                </wp:positionV>
+                <wp:extent cx="3124200" cy="635"/>
+                <wp:effectExtent l="0" t="0" r="0" b="0"/>
+                <wp:wrapTight wrapText="bothSides">
+                  <wp:wrapPolygon edited="0">
+                    <wp:start x="0" y="0"/>
+                    <wp:lineTo x="0" y="21600"/>
+                    <wp:lineTo x="21600" y="21600"/>
+                    <wp:lineTo x="21600" y="0"/>
+                  </wp:wrapPolygon>
+                </wp:wrapTight>
+                <wp:docPr id="9" name="Text Box 9"/>
+                <wp:cNvGraphicFramePr/>
+                <a:graphic xmlns:a="http://schemas.openxmlformats.org/drawingml/2006/main">
+                  <a:graphicData uri="http://schemas.microsoft.com/office/word/2010/wordprocessingShape">
+                    <wps:wsp>
+                      <wps:cNvSpPr txBox="1"/>
+                      <wps:spPr>
+                        <a:xfrm>
+                          <a:off x="0" y="0"/>
+                          <a:ext cx="3124200" cy="635"/>
+                        </a:xfrm>
+                        <a:prstGeom prst="rect">
+                          <a:avLst/>
+                        </a:prstGeom>
+                        <a:solidFill>
+                          <a:prstClr val="white"/>
+                        </a:solidFill>
+                        <a:ln>
+                          <a:noFill/>
+                        </a:ln>
+                        <a:effectLst/>
+                      </wps:spPr>
+                      <wps:txbx>
+                        <w:txbxContent>
+                          <w:p>
+                            <w:pPr>
+                              <w:pStyle w:val="Caption"/>
+                              <w:rPr>
+                                <w:b w:val="0"/>
+                                <w:noProof/>
+                                <w:color w:val="auto"/>
+                              </w:rPr>
+                            </w:pPr>
+                            <w:r>
+                              <w:rPr>
+                                <w:b w:val="0"/>
+                                <w:noProof/>
+                                <w:color w:val="auto"/>
+                              </w:rPr>
+                              <w:t>Menu Principal</w:t>
+                            </w:r>
+                          </w:p>
+                        </w:txbxContent>
+                      </wps:txbx>
+                      <wps:bodyPr rot="0" spcFirstLastPara="0" vertOverflow="overflow" horzOverflow="overflow" vert="horz" wrap="square" lIns="0" tIns="0" rIns="0" bIns="0" numCol="1" spcCol="0" rtlCol="0" fromWordArt="0" anchor="t" anchorCtr="0" forceAA="0" compatLnSpc="1">
+                        <a:prstTxWarp prst="textNoShape">
+                          <a:avLst/>
+                        </a:prstTxWarp>
+                        <a:spAutoFit/>
+                      </wps:bodyPr>
+                    </wps:wsp>
+                  </a:graphicData>
+                </a:graphic>
+              </wp:anchor>
+            </w:drawing>
+          </mc:Choice>
+          <mc:Fallback>
+            <w:pict>
+              <v:shape w14:anchorId="327E7974" id="Text Box 9" o:spid="_x0000_s1033" type="#_x0000_t202" style="position:absolute;left:0;text-align:left;margin-left:-35.65pt;margin-top:227.5pt;width:246pt;height:.05pt;z-index:-251629568;visibility:visible;mso-wrap-style:square;mso-wrap-distance-left:9pt;mso-wrap-distance-top:0;mso-wrap-distance-right:9pt;mso-wrap-distance-bottom:0;mso-position-horizontal:absolute;mso-position-horizontal-relative:text;mso-position-vertical:absolute;mso-position-vertical-relative:text;v-text-anchor:top" o:gfxdata="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" stroked="f">
+                <v:textbox style="mso-fit-shape-to-text:t" inset="0,0,0,0">
+                  <w:txbxContent>
+                    <w:p>
+                      <w:pPr>
+                        <w:pStyle w:val="Caption"/>
+                        <w:rPr>
+                          <w:b w:val="0"/>
+                          <w:noProof/>
+                          <w:color w:val="auto"/>
+                        </w:rPr>
+                      </w:pPr>
+                      <w:r>
+                        <w:rPr>
+                          <w:b w:val="0"/>
+                          <w:noProof/>
+                          <w:color w:val="auto"/>
+                        </w:rPr>
+                        <w:t>Menu Principal</w:t>
+                      </w:r>
+                    </w:p>
+                  </w:txbxContent>
+                </v:textbox>
+                <w10:wrap type="tight"/>
+              </v:shape>
+            </w:pict>
+          </mc:Fallback>
+        </mc:AlternateContent>
+      </w:r>
+      <w:r>
+        <w:rPr>
+          <w:noProof/>
+          <w:lang w:eastAsia="pt-PT"/>
+        </w:rPr>
+        <w:drawing>
+          <wp:anchor distT="0" distB="0" distL="114300" distR="114300" simplePos="0" relativeHeight="251681792" behindDoc="1" locked="0" layoutInCell="1" allowOverlap="1" wp14:anchorId="3AD47E69" wp14:editId="050263A1">
+            <wp:simplePos x="0" y="0"/>
+            <wp:positionH relativeFrom="margin">
+              <wp:posOffset>-453224</wp:posOffset>
+            </wp:positionH>
+            <wp:positionV relativeFrom="paragraph">
+              <wp:posOffset>487377</wp:posOffset>
+            </wp:positionV>
+            <wp:extent cx="3124200" cy="2345055"/>
+            <wp:effectExtent l="0" t="0" r="0" b="0"/>
+            <wp:wrapTight wrapText="bothSides">
+              <wp:wrapPolygon edited="0">
+                <wp:start x="0" y="0"/>
+                <wp:lineTo x="0" y="21407"/>
+                <wp:lineTo x="21468" y="21407"/>
+                <wp:lineTo x="21468" y="0"/>
+                <wp:lineTo x="0" y="0"/>
+              </wp:wrapPolygon>
+            </wp:wrapTight>
+            <wp:docPr id="4" name="Picture 4" descr="G:\Faculdade\3º Ano - 2º Semestre\LPOO\2º Projecto\Menu_1.png"/>
+            <wp:cNvGraphicFramePr>
+              <a:graphicFrameLocks xmlns:a="http://schemas.openxmlformats.org/drawingml/2006/main" noChangeAspect="1"/>
+            </wp:cNvGraphicFramePr>
+            <a:graphic xmlns:a="http://schemas.openxmlformats.org/drawingml/2006/main">
+              <a:graphicData uri="http://schemas.openxmlformats.org/drawingml/2006/picture">
+                <pic:pic xmlns:pic="http://schemas.openxmlformats.org/drawingml/2006/picture">
+                  <pic:nvPicPr>
+                    <pic:cNvPr id="0" name="Picture 9" descr="G:\Faculdade\3º Ano - 2º Semestre\LPOO\2º Projecto\Menu_1.png"/>
+                    <pic:cNvPicPr>
+                      <a:picLocks noChangeAspect="1" noChangeArrowheads="1"/>
+                    </pic:cNvPicPr>
+                  </pic:nvPicPr>
+                  <pic:blipFill>
+                    <a:blip r:embed="rId9" cstate="print">
+                      <a:extLst>
+                        <a:ext uri="{28A0092B-C50C-407E-A947-70E740481C1C}">
+                          <a14:useLocalDpi xmlns:a14="http://schemas.microsoft.com/office/drawing/2010/main" val="0"/>
+                        </a:ext>
+                      </a:extLst>
+                    </a:blip>
+                    <a:srcRect/>
+                    <a:stretch>
+                      <a:fillRect/>
+                    </a:stretch>
+                  </pic:blipFill>
+                  <pic:spPr bwMode="auto">
+                    <a:xfrm>
+                      <a:off x="0" y="0"/>
+                      <a:ext cx="3124200" cy="2345055"/>
+                    </a:xfrm>
+                    <a:prstGeom prst="rect">
+                      <a:avLst/>
+                    </a:prstGeom>
+                    <a:noFill/>
+                    <a:ln>
+                      <a:noFill/>
+                    </a:ln>
+                  </pic:spPr>
+                </pic:pic>
+              </a:graphicData>
+            </a:graphic>
+            <wp14:sizeRelH relativeFrom="page">
+              <wp14:pctWidth>0</wp14:pctWidth>
+            </wp14:sizeRelH>
+            <wp14:sizeRelV relativeFrom="page">
+              <wp14:pctHeight>0</wp14:pctHeight>
+            </wp14:sizeRelV>
+          </wp:anchor>
+        </w:drawing>
+      </w:r>
+      <w:r>
+        <w:t>A interface ainda não se encontra finalizada, mas criámos algumas imagens para ilustrar as princi</w:t>
+      </w:r>
+      <w:bookmarkStart w:id="0" w:name="_GoBack"/>
+      <w:bookmarkEnd w:id="0"/>
+      <w:r>
+        <w:t>pais situações de jogo. A interface está a ser desenvolvida com base na dos jogos oficiais.</w:t>
+      </w:r>
+    </w:p>
+    <w:p>
+      <w:pPr>
+        <w:jc w:val="both"/>
+      </w:pPr>
+    </w:p>
+    <w:p>
+      <w:pPr>
+        <w:jc w:val="both"/>
+      </w:pPr>
+    </w:p>
+    <w:p/>
+    <w:p/>
+    <w:p/>
+    <w:p/>
+    <w:p/>
+    <w:p/>
+    <w:p>
+      <w:pPr>
+        <w:jc w:val="both"/>
+      </w:pPr>
+      <w:r>
+        <w:rPr>
+          <w:noProof/>
+        </w:rPr>
+        <w:lastRenderedPageBreak/>
         <w:object w:dxaOrig="1440" w:dyaOrig="1440">
           <v:shapetype id="_x0000_t75" coordsize="21600,21600" o:spt="75" o:preferrelative="t" path="m@4@5l@4@11@9@11@9@5xe" filled="f" stroked="f">
             <v:stroke joinstyle="miter"/>
@@ -1464,10 +2264,10 @@
             <o:lock v:ext="edit" aspectratio="t"/>
           </v:shapetype>
           <v:shape id="_x0000_s1026" type="#_x0000_t75" style="position:absolute;left:0;text-align:left;margin-left:-.3pt;margin-top:20.6pt;width:337.45pt;height:242.75pt;z-index:251662336" wrapcoords="-21 0 -21 21543 21600 21543 21600 0 -21 0">
-            <v:imagedata r:id="rId6" o:title=""/>
+            <v:imagedata r:id="rId10" o:title=""/>
             <w10:wrap type="tight"/>
           </v:shape>
-          <o:OLEObject Type="Embed" ProgID="Photoshop.Image.13" ShapeID="_x0000_s1026" DrawAspect="Content" ObjectID="_1430325773" r:id="rId7">
+          <o:OLEObject Type="Embed" ProgID="Photoshop.Image.13" ShapeID="_x0000_s1026" DrawAspect="Content" ObjectID="_1430334754" r:id="rId11">
             <o:FieldCodes>\s</o:FieldCodes>
           </o:OLEObject>
         </w:object>
@@ -1544,10 +2344,10 @@
         </w:rPr>
         <w:object w:dxaOrig="1440" w:dyaOrig="1440">
           <v:shape id="_x0000_s1027" type="#_x0000_t75" style="position:absolute;left:0;text-align:left;margin-left:87.4pt;margin-top:8.8pt;width:337.65pt;height:242.95pt;z-index:251664384" wrapcoords="-21 0 -21 21543 21600 21543 21600 0 -21 0">
-            <v:imagedata r:id="rId8" o:title=""/>
+            <v:imagedata r:id="rId12" o:title=""/>
             <w10:wrap type="tight"/>
           </v:shape>
-          <o:OLEObject Type="Embed" ProgID="Photoshop.Image.13" ShapeID="_x0000_s1027" DrawAspect="Content" ObjectID="_1430325774" r:id="rId9">
+          <o:OLEObject Type="Embed" ProgID="Photoshop.Image.13" ShapeID="_x0000_s1027" DrawAspect="Content" ObjectID="_1430334755" r:id="rId13">
             <o:FieldCodes>\s</o:FieldCodes>
           </o:OLEObject>
         </w:object>
@@ -1594,10 +2394,10 @@
         <w:lastRenderedPageBreak/>
         <w:object w:dxaOrig="1440" w:dyaOrig="1440">
           <v:shape id="_x0000_s1028" type="#_x0000_t75" style="position:absolute;left:0;text-align:left;margin-left:162.55pt;margin-top:0;width:309pt;height:222.85pt;z-index:251666432" wrapcoords="-21 0 -21 21543 21600 21543 21600 0 -21 0">
-            <v:imagedata r:id="rId10" o:title=""/>
+            <v:imagedata r:id="rId14" o:title=""/>
             <w10:wrap type="tight"/>
           </v:shape>
-          <o:OLEObject Type="Embed" ProgID="Photoshop.Image.13" ShapeID="_x0000_s1028" DrawAspect="Content" ObjectID="_1430325775" r:id="rId11">
+          <o:OLEObject Type="Embed" ProgID="Photoshop.Image.13" ShapeID="_x0000_s1028" DrawAspect="Content" ObjectID="_1430334756" r:id="rId15">
             <o:FieldCodes>\s</o:FieldCodes>
           </o:OLEObject>
         </w:object>
@@ -1659,10 +2459,10 @@
         </w:rPr>
         <w:object w:dxaOrig="1440" w:dyaOrig="1440">
           <v:shape id="_x0000_s1029" type="#_x0000_t75" style="position:absolute;left:0;text-align:left;margin-left:-74.05pt;margin-top:15.9pt;width:309pt;height:222.3pt;z-index:251668480" wrapcoords="-21 0 -21 21543 21600 21543 21600 0 -21 0">
-            <v:imagedata r:id="rId12" o:title=""/>
+            <v:imagedata r:id="rId16" o:title=""/>
             <w10:wrap type="tight"/>
           </v:shape>
-          <o:OLEObject Type="Embed" ProgID="Photoshop.Image.13" ShapeID="_x0000_s1029" DrawAspect="Content" ObjectID="_1430325776" r:id="rId13">
+          <o:OLEObject Type="Embed" ProgID="Photoshop.Image.13" ShapeID="_x0000_s1029" DrawAspect="Content" ObjectID="_1430334757" r:id="rId17">
             <o:FieldCodes>\s</o:FieldCodes>
           </o:OLEObject>
         </w:object>
@@ -1730,10 +2530,10 @@
         </w:rPr>
         <w:object w:dxaOrig="1440" w:dyaOrig="1440">
           <v:shape id="_x0000_s1030" type="#_x0000_t75" style="position:absolute;left:0;text-align:left;margin-left:170.2pt;margin-top:3.6pt;width:309pt;height:222.7pt;z-index:251670528;mso-position-horizontal-relative:text;mso-position-vertical-relative:text" wrapcoords="-21 0 -21 21543 21600 21543 21600 0 -21 0">
-            <v:imagedata r:id="rId14" o:title=""/>
+            <v:imagedata r:id="rId18" o:title=""/>
             <w10:wrap type="tight"/>
           </v:shape>
-          <o:OLEObject Type="Embed" ProgID="Photoshop.Image.13" ShapeID="_x0000_s1030" DrawAspect="Content" ObjectID="_1430325777" r:id="rId15">
+          <o:OLEObject Type="Embed" ProgID="Photoshop.Image.13" ShapeID="_x0000_s1030" DrawAspect="Content" ObjectID="_1430334758" r:id="rId19">
             <o:FieldCodes>\s</o:FieldCodes>
           </o:OLEObject>
         </w:object>
@@ -1813,10 +2613,10 @@
         </w:rPr>
         <w:object w:dxaOrig="1440" w:dyaOrig="1440">
           <v:shape id="_x0000_s1031" type="#_x0000_t75" style="position:absolute;left:0;text-align:left;margin-left:1.05pt;margin-top:17.4pt;width:314pt;height:225.9pt;z-index:251672576;mso-position-horizontal-relative:text;mso-position-vertical-relative:text" wrapcoords="-21 0 -21 21543 21600 21543 21600 0 -21 0">
-            <v:imagedata r:id="rId16" o:title=""/>
+            <v:imagedata r:id="rId20" o:title=""/>
             <w10:wrap type="tight"/>
           </v:shape>
-          <o:OLEObject Type="Embed" ProgID="Photoshop.Image.13" ShapeID="_x0000_s1031" DrawAspect="Content" ObjectID="_1430325778" r:id="rId17">
+          <o:OLEObject Type="Embed" ProgID="Photoshop.Image.13" ShapeID="_x0000_s1031" DrawAspect="Content" ObjectID="_1430334759" r:id="rId21">
             <o:FieldCodes>\s</o:FieldCodes>
           </o:OLEObject>
         </w:object>
@@ -1869,10 +2669,10 @@
         </w:rPr>
         <w:object w:dxaOrig="1440" w:dyaOrig="1440">
           <v:shape id="_x0000_s1033" type="#_x0000_t75" style="position:absolute;margin-left:1.05pt;margin-top:241pt;width:314pt;height:225.9pt;z-index:251676672;mso-position-horizontal-relative:text;mso-position-vertical-relative:text" wrapcoords="-21 0 -21 21543 21600 21543 21600 0 -21 0">
-            <v:imagedata r:id="rId18" o:title=""/>
+            <v:imagedata r:id="rId22" o:title=""/>
             <w10:wrap type="tight"/>
           </v:shape>
-          <o:OLEObject Type="Embed" ProgID="Photoshop.Image.13" ShapeID="_x0000_s1033" DrawAspect="Content" ObjectID="_1430325779" r:id="rId19">
+          <o:OLEObject Type="Embed" ProgID="Photoshop.Image.13" ShapeID="_x0000_s1033" DrawAspect="Content" ObjectID="_1430334760" r:id="rId23">
             <o:FieldCodes>\s</o:FieldCodes>
           </o:OLEObject>
         </w:object>
@@ -1883,10 +2683,10 @@
         </w:rPr>
         <w:object w:dxaOrig="1440" w:dyaOrig="1440">
           <v:shape id="_x0000_s1032" type="#_x0000_t75" style="position:absolute;margin-left:1.05pt;margin-top:15pt;width:314pt;height:225.9pt;z-index:251674624;mso-position-horizontal-relative:text;mso-position-vertical-relative:text" wrapcoords="-21 0 -21 21543 21600 21543 21600 0 -21 0">
-            <v:imagedata r:id="rId20" o:title=""/>
+            <v:imagedata r:id="rId24" o:title=""/>
             <w10:wrap type="tight"/>
           </v:shape>
-          <o:OLEObject Type="Embed" ProgID="Photoshop.Image.13" ShapeID="_x0000_s1032" DrawAspect="Content" ObjectID="_1430325780" r:id="rId21">
+          <o:OLEObject Type="Embed" ProgID="Photoshop.Image.13" ShapeID="_x0000_s1032" DrawAspect="Content" ObjectID="_1430334761" r:id="rId25">
             <o:FieldCodes>\s</o:FieldCodes>
           </o:OLEObject>
         </w:object>

</xml_diff>